<commit_message>
removed duration and reran
</commit_message>
<xml_diff>
--- a/project1/summary.docx
+++ b/project1/summary.docx
@@ -5,35 +5,17 @@
     <w:p>
       <w:pPr>
         <w:pStyle w:val="Heading1"/>
-        <w:rPr>
-          <w:lang w:val="sv-SE"/>
-        </w:rPr>
       </w:pPr>
       <w:r>
-        <w:rPr>
-          <w:lang w:val="sv-SE"/>
-        </w:rPr>
         <w:t>Machine Learning 2023 – Mini Project 1</w:t>
       </w:r>
     </w:p>
-    <w:p>
-      <w:pPr>
-        <w:rPr>
-          <w:lang w:val="sv-SE"/>
-        </w:rPr>
-      </w:pPr>
-    </w:p>
+    <w:p/>
     <w:p>
       <w:pPr>
         <w:pStyle w:val="Heading2"/>
-        <w:rPr>
-          <w:lang w:val="sv-SE"/>
-        </w:rPr>
       </w:pPr>
       <w:r>
-        <w:rPr>
-          <w:lang w:val="sv-SE"/>
-        </w:rPr>
         <w:t>Introduction</w:t>
       </w:r>
     </w:p>
@@ -272,9 +254,6 @@
             <w:fldChar w:fldCharType="begin"/>
           </w:r>
           <w:r>
-            <w:rPr>
-              <w:lang w:val="sv-SE"/>
-            </w:rPr>
             <w:instrText xml:space="preserve"> CITATION pan24 \l 1053 </w:instrText>
           </w:r>
           <w:r>
@@ -283,7 +262,6 @@
           <w:r>
             <w:rPr>
               <w:noProof/>
-              <w:lang w:val="sv-SE"/>
             </w:rPr>
             <w:t>(Pandas Documentation, 2024)</w:t>
           </w:r>
@@ -298,7 +276,13 @@
         <w:t>Next, histograms are generated for each column to show the distribution of each category of the column. This will help with discovering any imbalances in the categories.</w:t>
       </w:r>
       <w:r>
-        <w:t xml:space="preserve"> The most valuable insight from this was the imbalance in the target column “y”. There were 36548 “no” values compared to 4640 “yes” values. This would be something that came into consideration when setting the parameters for the models. The generation of the graphs were done with the python library matplotlib.</w:t>
+        <w:t xml:space="preserve"> The most valuable insight from this was the imbalance in the target column “y”. There were 36548 “no” values compared to 4640 “yes” values. This would be something that came into consideration </w:t>
+      </w:r>
+      <w:r>
+        <w:t>in the preprocessing of the data</w:t>
+      </w:r>
+      <w:r>
+        <w:t>. The generation of the graphs were done with the python library matplotlib.</w:t>
       </w:r>
     </w:p>
     <w:p>
@@ -309,16 +293,7 @@
       </w:pPr>
       <w:r>
         <w:lastRenderedPageBreak/>
-        <w:t>A graph showing the correlation of the numeric and categorical columns with the target column was a</w:t>
-      </w:r>
-      <w:r>
-        <w:t xml:space="preserve">lso </w:t>
-      </w:r>
-      <w:r>
-        <w:t xml:space="preserve">made </w:t>
-      </w:r>
-      <w:r>
-        <w:t xml:space="preserve">with the help of </w:t>
+        <w:t xml:space="preserve">A graph showing the correlation of the numeric and categorical columns with the target column was also made with the help of </w:t>
       </w:r>
       <w:proofErr w:type="spellStart"/>
       <w:r>
@@ -342,7 +317,13 @@
       </w:r>
       <w:proofErr w:type="spellEnd"/>
       <w:r>
-        <w:t xml:space="preserve">() was used to turn the categorical columns into sets of binary column, with one column for each category. This was done to be able to show the individual impact of each category. The pandas </w:t>
+        <w:t>() was used to turn the categorical columns into sets of binary column, with one column for each category. This was done to be able to show the individual impact of each category</w:t>
+      </w:r>
+      <w:r>
+        <w:t>, for each column</w:t>
+      </w:r>
+      <w:r>
+        <w:t xml:space="preserve">. The pandas </w:t>
       </w:r>
       <w:proofErr w:type="gramStart"/>
       <w:r>
@@ -358,7 +339,13 @@
         <w:t>() was then used to create a matrix of correlation coefficients between all columns in the table. From this matrix was then selected the correlation coefficients for the value “yes” in the column “y”</w:t>
       </w:r>
       <w:r>
-        <w:t xml:space="preserve"> to show which correlations exists between all columns and a positive result. The highest positive correlations are with the value “success” in column “</w:t>
+        <w:t xml:space="preserve"> to show which correlations exists between all columns and a positive result. The highest positive correlations</w:t>
+      </w:r>
+      <w:r>
+        <w:t xml:space="preserve"> apart from “duration”</w:t>
+      </w:r>
+      <w:r>
+        <w:t xml:space="preserve"> are with the value “success” in column “</w:t>
       </w:r>
       <w:proofErr w:type="spellStart"/>
       <w:r>
@@ -476,24 +463,101 @@
     </w:p>
     <w:p>
       <w:r>
-        <w:t xml:space="preserve">To separate the data into two datasets, one for training the model and one for validating the accuracy of the model, the </w:t>
+        <w:t>T</w:t>
+      </w:r>
+      <w:r>
+        <w:t>he data</w:t>
+      </w:r>
+      <w:r>
+        <w:t xml:space="preserve"> was separated</w:t>
+      </w:r>
+      <w:r>
+        <w:t xml:space="preserve"> into two datasets, one for training the model and one for validating the accuracy of the model. The validation dataset was selected as 20% of the total data</w:t>
+      </w:r>
+      <w:r>
+        <w:t>, randomly sampled</w:t>
+      </w:r>
+      <w:r>
+        <w:t>.</w:t>
+      </w:r>
+    </w:p>
+    <w:p>
+      <w:pPr>
+        <w:pStyle w:val="Heading3"/>
+      </w:pPr>
+      <w:r>
+        <w:t>Oversampling</w:t>
+      </w:r>
+    </w:p>
+    <w:p>
+      <w:r>
+        <w:t>To address the imbalance between the classes “yes” and “no” in the column “y”, the “yes” rows in the train dataset were duplicated until the counts of each class were roughly balanced.</w:t>
+      </w:r>
+    </w:p>
+    <w:p>
+      <w:pPr>
+        <w:pStyle w:val="Heading3"/>
+      </w:pPr>
+      <w:r>
+        <w:t>Feature selection</w:t>
+      </w:r>
+    </w:p>
+    <w:p>
+      <w:r>
+        <w:t>The column “duration” was dropped according to the project specifications, as including it would not create a realistic prediction. An</w:t>
+      </w:r>
+      <w:r>
+        <w:t xml:space="preserve"> additional step of </w:t>
+      </w:r>
+      <w:r>
+        <w:t>feature selection</w:t>
+      </w:r>
+      <w:r>
+        <w:t xml:space="preserve"> was done for the dataset used for the </w:t>
       </w:r>
       <w:proofErr w:type="spellStart"/>
       <w:r>
-        <w:t>sklearn</w:t>
+        <w:t>RandomForestClassifier</w:t>
       </w:r>
       <w:proofErr w:type="spellEnd"/>
       <w:r>
-        <w:t xml:space="preserve"> function </w:t>
-      </w:r>
-      <w:proofErr w:type="spellStart"/>
-      <w:r>
-        <w:t>train_test_split</w:t>
-      </w:r>
-      <w:proofErr w:type="spellEnd"/>
-      <w:r>
-        <w:t xml:space="preserve"> was used. The validation dataset was selected as 20% of the total data.</w:t>
-      </w:r>
+        <w:t>. To reduce the number of features with little impact on the prediction, the features that were found to have an absolute correlation lower than 0.02 were dropped. This is because</w:t>
+      </w:r>
+      <w:r>
+        <w:t xml:space="preserve"> having a high number of variables with few significant variables may cause poor performance</w:t>
+      </w:r>
+      <w:r>
+        <w:t xml:space="preserve"> for this type of algorithm</w:t>
+      </w:r>
+      <w:r>
+        <w:t xml:space="preserve">. </w:t>
+      </w:r>
+      <w:sdt>
+        <w:sdtPr>
+          <w:id w:val="455068684"/>
+          <w:citation/>
+        </w:sdtPr>
+        <w:sdtContent>
+          <w:r>
+            <w:fldChar w:fldCharType="begin"/>
+          </w:r>
+          <w:r>
+            <w:instrText xml:space="preserve"> CITATION Tre08 \l 1053 </w:instrText>
+          </w:r>
+          <w:r>
+            <w:fldChar w:fldCharType="separate"/>
+          </w:r>
+          <w:r>
+            <w:rPr>
+              <w:noProof/>
+            </w:rPr>
+            <w:t>(Hastie, Tibshirani, &amp; Friedman, 2008)</w:t>
+          </w:r>
+          <w:r>
+            <w:fldChar w:fldCharType="end"/>
+          </w:r>
+        </w:sdtContent>
+      </w:sdt>
     </w:p>
     <w:p/>
     <w:p>
@@ -543,11 +607,9 @@
       <w:r>
         <w:t xml:space="preserve">Both work on a similar principle of tree-based learning, which means that the feature space is split recursively to create a boundary between the classes. </w:t>
       </w:r>
-      <w:proofErr w:type="gramStart"/>
-      <w:r>
-        <w:t>Additionally</w:t>
-      </w:r>
-      <w:proofErr w:type="gramEnd"/>
+      <w:r>
+        <w:t>Additionally,</w:t>
+      </w:r>
       <w:r>
         <w:t xml:space="preserve"> both combine multiple of these “weaker” classifying trees to make a prediction based the average of the trees.  </w:t>
       </w:r>
@@ -561,9 +623,6 @@
             <w:fldChar w:fldCharType="begin"/>
           </w:r>
           <w:r>
-            <w:rPr>
-              <w:lang w:val="sv-SE"/>
-            </w:rPr>
             <w:instrText xml:space="preserve"> CITATION Tre08 \l 1053 </w:instrText>
           </w:r>
           <w:r>
@@ -572,7 +631,6 @@
           <w:r>
             <w:rPr>
               <w:noProof/>
-              <w:lang w:val="sv-SE"/>
             </w:rPr>
             <w:t>(Hastie, Tibshirani, &amp; Friedman, 2008)</w:t>
           </w:r>
@@ -584,7 +642,8 @@
     </w:p>
     <w:p>
       <w:r>
-        <w:t xml:space="preserve">The learning was additionally done with a grid searching approach where the parameters of the models were programmatically </w:t>
+        <w:lastRenderedPageBreak/>
+        <w:t xml:space="preserve">The learning was additionally done with a grid search approach where the parameters of the models were programmatically </w:t>
       </w:r>
       <w:r>
         <w:t>tweaked,</w:t>
@@ -615,7 +674,7 @@
       </w:r>
       <w:proofErr w:type="spellStart"/>
       <w:r>
-        <w:t>lightgbm</w:t>
+        <w:t>LightGBM</w:t>
       </w:r>
       <w:proofErr w:type="spellEnd"/>
       <w:r>
@@ -635,7 +694,31 @@
       </w:r>
       <w:proofErr w:type="spellEnd"/>
       <w:r>
-        <w:t>” in the ranges 2-30 increment 1, and 0.01-0.25 increment 0.01 respectively. “</w:t>
+        <w:t xml:space="preserve">” in the ranges </w:t>
+      </w:r>
+      <w:r>
+        <w:t>50-150</w:t>
+      </w:r>
+      <w:r>
+        <w:t xml:space="preserve"> increment 1</w:t>
+      </w:r>
+      <w:r>
+        <w:t>0</w:t>
+      </w:r>
+      <w:r>
+        <w:t>, and 0.01-0.</w:t>
+      </w:r>
+      <w:r>
+        <w:t>30</w:t>
+      </w:r>
+      <w:r>
+        <w:t xml:space="preserve"> increment 0.0</w:t>
+      </w:r>
+      <w:r>
+        <w:t>3</w:t>
+      </w:r>
+      <w:r>
+        <w:t xml:space="preserve"> respectively. “</w:t>
       </w:r>
       <w:proofErr w:type="spellStart"/>
       <w:proofErr w:type="gramStart"/>
@@ -679,9 +762,6 @@
             <w:fldChar w:fldCharType="begin"/>
           </w:r>
           <w:r>
-            <w:rPr>
-              <w:lang w:val="sv-SE"/>
-            </w:rPr>
             <w:instrText xml:space="preserve"> CITATION Mic23 \l 1053 </w:instrText>
           </w:r>
           <w:r>
@@ -690,7 +770,6 @@
           <w:r>
             <w:rPr>
               <w:noProof/>
-              <w:lang w:val="sv-SE"/>
             </w:rPr>
             <w:t>(LightGBM Documentation, 2023)</w:t>
           </w:r>
@@ -702,7 +781,6 @@
     </w:p>
     <w:p>
       <w:r>
-        <w:lastRenderedPageBreak/>
         <w:t>The metrics tracked were accuracy and ROC AUC score, accuracy being the percentage of correct predictions. The threshold between classes in binary classification is normally set at 0.5, but ROC AUC (Receiver Operating Characteristic Area Under the Curve) evaluates the accuracy for the full range of the threshold from 0 to 1. This gives a more complete view of the accuracy of the model in the case of imbalanced classes.</w:t>
       </w:r>
       <w:r>
@@ -718,9 +796,6 @@
             <w:fldChar w:fldCharType="begin"/>
           </w:r>
           <w:r>
-            <w:rPr>
-              <w:lang w:val="sv-SE"/>
-            </w:rPr>
             <w:instrText xml:space="preserve"> CITATION Tre08 \l 1053 </w:instrText>
           </w:r>
           <w:r>
@@ -729,7 +804,6 @@
           <w:r>
             <w:rPr>
               <w:noProof/>
-              <w:lang w:val="sv-SE"/>
             </w:rPr>
             <w:t>(Hastie, Tibshirani, &amp; Friedman, 2008)</w:t>
           </w:r>
@@ -741,31 +815,59 @@
     </w:p>
     <w:p>
       <w:r>
-        <w:t>The parameter “</w:t>
+        <w:t xml:space="preserve">Early stopping was enabled to </w:t>
+      </w:r>
+      <w:r>
+        <w:t>potentially reduce</w:t>
+      </w:r>
+      <w:r>
+        <w:t xml:space="preserve"> overfitting of the model.</w:t>
+      </w:r>
+    </w:p>
+    <w:p>
+      <w:r>
+        <w:t xml:space="preserve">The outcome of training the model showed that the best configuration for this problem is </w:t>
+      </w:r>
+      <w:r>
+        <w:t xml:space="preserve">a </w:t>
+      </w:r>
+      <w:r>
+        <w:t>“</w:t>
       </w:r>
       <w:proofErr w:type="spellStart"/>
       <w:r>
-        <w:t>is_unbalance</w:t>
+        <w:t>num_leaves</w:t>
       </w:r>
       <w:proofErr w:type="spellEnd"/>
       <w:r>
-        <w:t>” was also set to true, to help the model with the uneven distribution of the target classes. Early stopping was also enabled to help prevent overfitting of the model.</w:t>
-      </w:r>
-    </w:p>
-    <w:p>
-      <w:r>
-        <w:t xml:space="preserve">The outcome of training the model showed that the best configuration for this problem is </w:t>
-      </w:r>
-      <w:r>
-        <w:t xml:space="preserve">a </w:t>
-      </w:r>
-      <w:proofErr w:type="spellStart"/>
-      <w:r>
-        <w:t>num_leaves</w:t>
-      </w:r>
-      <w:proofErr w:type="spellEnd"/>
-      <w:r>
-        <w:t xml:space="preserve"> of 19 and a learning rate of 0.13. This resulted in an accuracy of ~91.3% and an </w:t>
+        <w:t>”</w:t>
+      </w:r>
+      <w:r>
+        <w:t xml:space="preserve"> of </w:t>
+      </w:r>
+      <w:r>
+        <w:t>130</w:t>
+      </w:r>
+      <w:r>
+        <w:t xml:space="preserve"> and a learning rate of 0.1</w:t>
+      </w:r>
+      <w:r>
+        <w:t>0</w:t>
+      </w:r>
+      <w:r>
+        <w:t>. This resulted in an accuracy of ~</w:t>
+      </w:r>
+      <w:r>
+        <w:t>87</w:t>
+      </w:r>
+      <w:r>
+        <w:t>.</w:t>
+      </w:r>
+      <w:r>
+        <w:t>7</w:t>
+      </w:r>
+      <w:r>
+        <w:t xml:space="preserve">% and an </w:t>
       </w:r>
       <w:proofErr w:type="gramStart"/>
       <w:r>
@@ -773,7 +875,19 @@
       </w:r>
       <w:proofErr w:type="gramEnd"/>
       <w:r>
-        <w:t xml:space="preserve"> score of ~94.3%.</w:t>
+        <w:t xml:space="preserve"> score of ~</w:t>
+      </w:r>
+      <w:r>
+        <w:t>75</w:t>
+      </w:r>
+      <w:r>
+        <w:t>.</w:t>
+      </w:r>
+      <w:r>
+        <w:t>9</w:t>
+      </w:r>
+      <w:r>
+        <w:t>%.</w:t>
       </w:r>
     </w:p>
     <w:p/>
@@ -990,7 +1104,18 @@
                 <w:lang w:val="sv-SE" w:eastAsia="sv-SE"/>
                 <w14:ligatures w14:val="none"/>
               </w:rPr>
-              <w:t>19</w:t>
+              <w:t>1</w:t>
+            </w:r>
+            <w:r>
+              <w:rPr>
+                <w:rFonts w:ascii="Segoe UI" w:eastAsia="Times New Roman" w:hAnsi="Segoe UI" w:cs="Segoe UI"/>
+                <w:kern w:val="0"/>
+                <w:sz w:val="21"/>
+                <w:szCs w:val="21"/>
+                <w:lang w:val="sv-SE" w:eastAsia="sv-SE"/>
+                <w14:ligatures w14:val="none"/>
+              </w:rPr>
+              <w:t>30</w:t>
             </w:r>
           </w:p>
         </w:tc>
@@ -1028,7 +1153,18 @@
                 <w:lang w:val="sv-SE" w:eastAsia="sv-SE"/>
                 <w14:ligatures w14:val="none"/>
               </w:rPr>
-              <w:t>0.13</w:t>
+              <w:t>0.</w:t>
+            </w:r>
+            <w:r>
+              <w:rPr>
+                <w:rFonts w:ascii="Segoe UI" w:eastAsia="Times New Roman" w:hAnsi="Segoe UI" w:cs="Segoe UI"/>
+                <w:kern w:val="0"/>
+                <w:sz w:val="21"/>
+                <w:szCs w:val="21"/>
+                <w:lang w:val="sv-SE" w:eastAsia="sv-SE"/>
+                <w14:ligatures w14:val="none"/>
+              </w:rPr>
+              <w:t>10</w:t>
             </w:r>
           </w:p>
         </w:tc>
@@ -1066,7 +1202,18 @@
                 <w:lang w:val="sv-SE" w:eastAsia="sv-SE"/>
                 <w14:ligatures w14:val="none"/>
               </w:rPr>
-              <w:t>0.913207</w:t>
+              <w:t>0.</w:t>
+            </w:r>
+            <w:r>
+              <w:rPr>
+                <w:rFonts w:ascii="Segoe UI" w:eastAsia="Times New Roman" w:hAnsi="Segoe UI" w:cs="Segoe UI"/>
+                <w:kern w:val="0"/>
+                <w:sz w:val="21"/>
+                <w:szCs w:val="21"/>
+                <w:lang w:val="sv-SE" w:eastAsia="sv-SE"/>
+                <w14:ligatures w14:val="none"/>
+              </w:rPr>
+              <w:t>877383</w:t>
             </w:r>
           </w:p>
         </w:tc>
@@ -1104,7 +1251,18 @@
                 <w:lang w:val="sv-SE" w:eastAsia="sv-SE"/>
                 <w14:ligatures w14:val="none"/>
               </w:rPr>
-              <w:t>0.942890</w:t>
+              <w:t>0.</w:t>
+            </w:r>
+            <w:r>
+              <w:rPr>
+                <w:rFonts w:ascii="Segoe UI" w:eastAsia="Times New Roman" w:hAnsi="Segoe UI" w:cs="Segoe UI"/>
+                <w:kern w:val="0"/>
+                <w:sz w:val="21"/>
+                <w:szCs w:val="21"/>
+                <w:lang w:val="sv-SE" w:eastAsia="sv-SE"/>
+                <w14:ligatures w14:val="none"/>
+              </w:rPr>
+              <w:t>758550</w:t>
             </w:r>
           </w:p>
         </w:tc>
@@ -1144,7 +1302,7 @@
                 <w:lang w:val="sv-SE" w:eastAsia="sv-SE"/>
                 <w14:ligatures w14:val="none"/>
               </w:rPr>
-              <w:t>18</w:t>
+              <w:t>110</w:t>
             </w:r>
           </w:p>
         </w:tc>
@@ -1182,7 +1340,18 @@
                 <w:lang w:val="sv-SE" w:eastAsia="sv-SE"/>
                 <w14:ligatures w14:val="none"/>
               </w:rPr>
-              <w:t>0.13</w:t>
+              <w:t>0.</w:t>
+            </w:r>
+            <w:r>
+              <w:rPr>
+                <w:rFonts w:ascii="Segoe UI" w:eastAsia="Times New Roman" w:hAnsi="Segoe UI" w:cs="Segoe UI"/>
+                <w:kern w:val="0"/>
+                <w:sz w:val="21"/>
+                <w:szCs w:val="21"/>
+                <w:lang w:val="sv-SE" w:eastAsia="sv-SE"/>
+                <w14:ligatures w14:val="none"/>
+              </w:rPr>
+              <w:t>10</w:t>
             </w:r>
           </w:p>
         </w:tc>
@@ -1220,7 +1389,18 @@
                 <w:lang w:val="sv-SE" w:eastAsia="sv-SE"/>
                 <w14:ligatures w14:val="none"/>
               </w:rPr>
-              <w:t>0.912236</w:t>
+              <w:t>0.</w:t>
+            </w:r>
+            <w:r>
+              <w:rPr>
+                <w:rFonts w:ascii="Segoe UI" w:eastAsia="Times New Roman" w:hAnsi="Segoe UI" w:cs="Segoe UI"/>
+                <w:kern w:val="0"/>
+                <w:sz w:val="21"/>
+                <w:szCs w:val="21"/>
+                <w:lang w:val="sv-SE" w:eastAsia="sv-SE"/>
+                <w14:ligatures w14:val="none"/>
+              </w:rPr>
+              <w:t>873740</w:t>
             </w:r>
           </w:p>
         </w:tc>
@@ -1258,7 +1438,18 @@
                 <w:lang w:val="sv-SE" w:eastAsia="sv-SE"/>
                 <w14:ligatures w14:val="none"/>
               </w:rPr>
-              <w:t>0.940915</w:t>
+              <w:t>0.</w:t>
+            </w:r>
+            <w:r>
+              <w:rPr>
+                <w:rFonts w:ascii="Segoe UI" w:eastAsia="Times New Roman" w:hAnsi="Segoe UI" w:cs="Segoe UI"/>
+                <w:kern w:val="0"/>
+                <w:sz w:val="21"/>
+                <w:szCs w:val="21"/>
+                <w:lang w:val="sv-SE" w:eastAsia="sv-SE"/>
+                <w14:ligatures w14:val="none"/>
+              </w:rPr>
+              <w:t>764291</w:t>
             </w:r>
           </w:p>
         </w:tc>
@@ -1298,7 +1489,7 @@
                 <w:lang w:val="sv-SE" w:eastAsia="sv-SE"/>
                 <w14:ligatures w14:val="none"/>
               </w:rPr>
-              <w:t>13</w:t>
+              <w:t>120</w:t>
             </w:r>
           </w:p>
         </w:tc>
@@ -1336,7 +1527,18 @@
                 <w:lang w:val="sv-SE" w:eastAsia="sv-SE"/>
                 <w14:ligatures w14:val="none"/>
               </w:rPr>
-              <w:t>0.09</w:t>
+              <w:t>0.</w:t>
+            </w:r>
+            <w:r>
+              <w:rPr>
+                <w:rFonts w:ascii="Segoe UI" w:eastAsia="Times New Roman" w:hAnsi="Segoe UI" w:cs="Segoe UI"/>
+                <w:kern w:val="0"/>
+                <w:sz w:val="21"/>
+                <w:szCs w:val="21"/>
+                <w:lang w:val="sv-SE" w:eastAsia="sv-SE"/>
+                <w14:ligatures w14:val="none"/>
+              </w:rPr>
+              <w:t>10</w:t>
             </w:r>
           </w:p>
         </w:tc>
@@ -1374,7 +1576,18 @@
                 <w:lang w:val="sv-SE" w:eastAsia="sv-SE"/>
                 <w14:ligatures w14:val="none"/>
               </w:rPr>
-              <w:t>0.912115</w:t>
+              <w:t>0.</w:t>
+            </w:r>
+            <w:r>
+              <w:rPr>
+                <w:rFonts w:ascii="Segoe UI" w:eastAsia="Times New Roman" w:hAnsi="Segoe UI" w:cs="Segoe UI"/>
+                <w:kern w:val="0"/>
+                <w:sz w:val="21"/>
+                <w:szCs w:val="21"/>
+                <w:lang w:val="sv-SE" w:eastAsia="sv-SE"/>
+                <w14:ligatures w14:val="none"/>
+              </w:rPr>
+              <w:t>873255</w:t>
             </w:r>
           </w:p>
         </w:tc>
@@ -1412,7 +1625,18 @@
                 <w:lang w:val="sv-SE" w:eastAsia="sv-SE"/>
                 <w14:ligatures w14:val="none"/>
               </w:rPr>
-              <w:t>0.938521</w:t>
+              <w:t>0.</w:t>
+            </w:r>
+            <w:r>
+              <w:rPr>
+                <w:rFonts w:ascii="Segoe UI" w:eastAsia="Times New Roman" w:hAnsi="Segoe UI" w:cs="Segoe UI"/>
+                <w:kern w:val="0"/>
+                <w:sz w:val="21"/>
+                <w:szCs w:val="21"/>
+                <w:lang w:val="sv-SE" w:eastAsia="sv-SE"/>
+                <w14:ligatures w14:val="none"/>
+              </w:rPr>
+              <w:t>766992</w:t>
             </w:r>
           </w:p>
         </w:tc>
@@ -1452,7 +1676,7 @@
                 <w:lang w:val="sv-SE" w:eastAsia="sv-SE"/>
                 <w14:ligatures w14:val="none"/>
               </w:rPr>
-              <w:t>20</w:t>
+              <w:t>140</w:t>
             </w:r>
           </w:p>
         </w:tc>
@@ -1490,7 +1714,18 @@
                 <w:lang w:val="sv-SE" w:eastAsia="sv-SE"/>
                 <w14:ligatures w14:val="none"/>
               </w:rPr>
-              <w:t>0.11</w:t>
+              <w:t>0.</w:t>
+            </w:r>
+            <w:r>
+              <w:rPr>
+                <w:rFonts w:ascii="Segoe UI" w:eastAsia="Times New Roman" w:hAnsi="Segoe UI" w:cs="Segoe UI"/>
+                <w:kern w:val="0"/>
+                <w:sz w:val="21"/>
+                <w:szCs w:val="21"/>
+                <w:lang w:val="sv-SE" w:eastAsia="sv-SE"/>
+                <w14:ligatures w14:val="none"/>
+              </w:rPr>
+              <w:t>13</w:t>
             </w:r>
           </w:p>
         </w:tc>
@@ -1528,7 +1763,18 @@
                 <w:lang w:val="sv-SE" w:eastAsia="sv-SE"/>
                 <w14:ligatures w14:val="none"/>
               </w:rPr>
-              <w:t>0.911872</w:t>
+              <w:t>0.</w:t>
+            </w:r>
+            <w:r>
+              <w:rPr>
+                <w:rFonts w:ascii="Segoe UI" w:eastAsia="Times New Roman" w:hAnsi="Segoe UI" w:cs="Segoe UI"/>
+                <w:kern w:val="0"/>
+                <w:sz w:val="21"/>
+                <w:szCs w:val="21"/>
+                <w:lang w:val="sv-SE" w:eastAsia="sv-SE"/>
+                <w14:ligatures w14:val="none"/>
+              </w:rPr>
+              <w:t>872648</w:t>
             </w:r>
           </w:p>
         </w:tc>
@@ -1566,7 +1812,18 @@
                 <w:lang w:val="sv-SE" w:eastAsia="sv-SE"/>
                 <w14:ligatures w14:val="none"/>
               </w:rPr>
-              <w:t>0.942308</w:t>
+              <w:t>0.</w:t>
+            </w:r>
+            <w:r>
+              <w:rPr>
+                <w:rFonts w:ascii="Segoe UI" w:eastAsia="Times New Roman" w:hAnsi="Segoe UI" w:cs="Segoe UI"/>
+                <w:kern w:val="0"/>
+                <w:sz w:val="21"/>
+                <w:szCs w:val="21"/>
+                <w:lang w:val="sv-SE" w:eastAsia="sv-SE"/>
+                <w14:ligatures w14:val="none"/>
+              </w:rPr>
+              <w:t>760877</w:t>
             </w:r>
           </w:p>
         </w:tc>
@@ -1606,7 +1863,7 @@
                 <w:lang w:val="sv-SE" w:eastAsia="sv-SE"/>
                 <w14:ligatures w14:val="none"/>
               </w:rPr>
-              <w:t>26</w:t>
+              <w:t>130</w:t>
             </w:r>
           </w:p>
         </w:tc>
@@ -1644,7 +1901,18 @@
                 <w:lang w:val="sv-SE" w:eastAsia="sv-SE"/>
                 <w14:ligatures w14:val="none"/>
               </w:rPr>
-              <w:t>0.15</w:t>
+              <w:t>0.</w:t>
+            </w:r>
+            <w:r>
+              <w:rPr>
+                <w:rFonts w:ascii="Segoe UI" w:eastAsia="Times New Roman" w:hAnsi="Segoe UI" w:cs="Segoe UI"/>
+                <w:kern w:val="0"/>
+                <w:sz w:val="21"/>
+                <w:szCs w:val="21"/>
+                <w:lang w:val="sv-SE" w:eastAsia="sv-SE"/>
+                <w14:ligatures w14:val="none"/>
+              </w:rPr>
+              <w:t>13</w:t>
             </w:r>
           </w:p>
         </w:tc>
@@ -1682,7 +1950,18 @@
                 <w:lang w:val="sv-SE" w:eastAsia="sv-SE"/>
                 <w14:ligatures w14:val="none"/>
               </w:rPr>
-              <w:t>0.910415</w:t>
+              <w:t>0.</w:t>
+            </w:r>
+            <w:r>
+              <w:rPr>
+                <w:rFonts w:ascii="Segoe UI" w:eastAsia="Times New Roman" w:hAnsi="Segoe UI" w:cs="Segoe UI"/>
+                <w:kern w:val="0"/>
+                <w:sz w:val="21"/>
+                <w:szCs w:val="21"/>
+                <w:lang w:val="sv-SE" w:eastAsia="sv-SE"/>
+                <w14:ligatures w14:val="none"/>
+              </w:rPr>
+              <w:t>872526</w:t>
             </w:r>
           </w:p>
         </w:tc>
@@ -1720,7 +1999,18 @@
                 <w:lang w:val="sv-SE" w:eastAsia="sv-SE"/>
                 <w14:ligatures w14:val="none"/>
               </w:rPr>
-              <w:t>0.943100</w:t>
+              <w:t>0.</w:t>
+            </w:r>
+            <w:r>
+              <w:rPr>
+                <w:rFonts w:ascii="Segoe UI" w:eastAsia="Times New Roman" w:hAnsi="Segoe UI" w:cs="Segoe UI"/>
+                <w:kern w:val="0"/>
+                <w:sz w:val="21"/>
+                <w:szCs w:val="21"/>
+                <w:lang w:val="sv-SE" w:eastAsia="sv-SE"/>
+                <w14:ligatures w14:val="none"/>
+              </w:rPr>
+              <w:t>757773</w:t>
             </w:r>
           </w:p>
         </w:tc>
@@ -1767,10 +2057,241 @@
       </w:r>
     </w:p>
     <w:p/>
-    <w:p/>
     <w:p>
       <w:pPr>
-        <w:spacing w:after="0" w:line="240" w:lineRule="auto"/>
+        <w:spacing w:after="0"/>
+        <w:ind w:left="1440"/>
+      </w:pPr>
+    </w:p>
+    <w:p>
+      <w:pPr>
+        <w:spacing w:after="0"/>
+        <w:ind w:left="1440"/>
+        <w:rPr>
+          <w:rFonts w:ascii="Consolas" w:hAnsi="Consolas"/>
+          <w:sz w:val="21"/>
+          <w:szCs w:val="21"/>
+        </w:rPr>
+      </w:pPr>
+      <w:r>
+        <w:rPr>
+          <w:rFonts w:ascii="Consolas" w:hAnsi="Consolas"/>
+          <w:sz w:val="21"/>
+          <w:szCs w:val="21"/>
+        </w:rPr>
+        <w:t xml:space="preserve">               precision    </w:t>
+      </w:r>
+      <w:proofErr w:type="gramStart"/>
+      <w:r>
+        <w:rPr>
+          <w:rFonts w:ascii="Consolas" w:hAnsi="Consolas"/>
+          <w:sz w:val="21"/>
+          <w:szCs w:val="21"/>
+        </w:rPr>
+        <w:t>recall  f</w:t>
+      </w:r>
+      <w:proofErr w:type="gramEnd"/>
+      <w:r>
+        <w:rPr>
+          <w:rFonts w:ascii="Consolas" w:hAnsi="Consolas"/>
+          <w:sz w:val="21"/>
+          <w:szCs w:val="21"/>
+        </w:rPr>
+        <w:t>1-score   support</w:t>
+      </w:r>
+    </w:p>
+    <w:p>
+      <w:pPr>
+        <w:spacing w:after="0"/>
+        <w:ind w:left="1440"/>
+        <w:rPr>
+          <w:rFonts w:ascii="Consolas" w:hAnsi="Consolas"/>
+          <w:sz w:val="21"/>
+          <w:szCs w:val="21"/>
+        </w:rPr>
+      </w:pPr>
+    </w:p>
+    <w:p>
+      <w:pPr>
+        <w:spacing w:after="0"/>
+        <w:ind w:left="1440"/>
+        <w:rPr>
+          <w:rFonts w:ascii="Consolas" w:hAnsi="Consolas"/>
+          <w:sz w:val="21"/>
+          <w:szCs w:val="21"/>
+        </w:rPr>
+      </w:pPr>
+      <w:r>
+        <w:rPr>
+          <w:rFonts w:ascii="Consolas" w:hAnsi="Consolas"/>
+          <w:sz w:val="21"/>
+          <w:szCs w:val="21"/>
+        </w:rPr>
+        <w:t xml:space="preserve">           0       0.93      0.93      0.93      7322</w:t>
+      </w:r>
+    </w:p>
+    <w:p>
+      <w:pPr>
+        <w:spacing w:after="0"/>
+        <w:ind w:left="1440"/>
+        <w:rPr>
+          <w:rFonts w:ascii="Consolas" w:hAnsi="Consolas"/>
+          <w:sz w:val="21"/>
+          <w:szCs w:val="21"/>
+        </w:rPr>
+      </w:pPr>
+      <w:r>
+        <w:rPr>
+          <w:rFonts w:ascii="Consolas" w:hAnsi="Consolas"/>
+          <w:sz w:val="21"/>
+          <w:szCs w:val="21"/>
+        </w:rPr>
+        <w:t xml:space="preserve">           1       0.45      0.44      0.45       915</w:t>
+      </w:r>
+    </w:p>
+    <w:p>
+      <w:pPr>
+        <w:spacing w:after="0"/>
+        <w:ind w:left="1440"/>
+        <w:rPr>
+          <w:rFonts w:ascii="Consolas" w:hAnsi="Consolas"/>
+          <w:sz w:val="21"/>
+          <w:szCs w:val="21"/>
+        </w:rPr>
+      </w:pPr>
+    </w:p>
+    <w:p>
+      <w:pPr>
+        <w:spacing w:after="0"/>
+        <w:ind w:left="1440"/>
+        <w:rPr>
+          <w:rFonts w:ascii="Consolas" w:hAnsi="Consolas"/>
+          <w:sz w:val="21"/>
+          <w:szCs w:val="21"/>
+        </w:rPr>
+      </w:pPr>
+      <w:r>
+        <w:rPr>
+          <w:rFonts w:ascii="Consolas" w:hAnsi="Consolas"/>
+          <w:sz w:val="21"/>
+          <w:szCs w:val="21"/>
+        </w:rPr>
+        <w:t xml:space="preserve">    accuracy                           0.88      8237</w:t>
+      </w:r>
+    </w:p>
+    <w:p>
+      <w:pPr>
+        <w:spacing w:after="0"/>
+        <w:ind w:left="1440"/>
+        <w:rPr>
+          <w:rFonts w:ascii="Consolas" w:hAnsi="Consolas"/>
+          <w:sz w:val="21"/>
+          <w:szCs w:val="21"/>
+        </w:rPr>
+      </w:pPr>
+      <w:r>
+        <w:rPr>
+          <w:rFonts w:ascii="Consolas" w:hAnsi="Consolas"/>
+          <w:sz w:val="21"/>
+          <w:szCs w:val="21"/>
+        </w:rPr>
+        <w:t xml:space="preserve">   macro avg       0.69      0.69      0.69      8237</w:t>
+      </w:r>
+    </w:p>
+    <w:p>
+      <w:pPr>
+        <w:spacing w:after="0"/>
+        <w:ind w:left="1440"/>
+        <w:rPr>
+          <w:rFonts w:eastAsia="Times New Roman" w:cstheme="minorHAnsi"/>
+          <w:i/>
+          <w:iCs/>
+          <w:kern w:val="0"/>
+          <w:lang w:eastAsia="sv-SE"/>
+          <w14:ligatures w14:val="none"/>
+        </w:rPr>
+      </w:pPr>
+      <w:r>
+        <w:rPr>
+          <w:rFonts w:ascii="Consolas" w:hAnsi="Consolas"/>
+          <w:sz w:val="21"/>
+          <w:szCs w:val="21"/>
+        </w:rPr>
+        <w:t>weighted avg       0.88      0.88      0.88      8237</w:t>
+      </w:r>
+      <w:r>
+        <w:rPr>
+          <w:rFonts w:eastAsia="Times New Roman" w:cstheme="minorHAnsi"/>
+          <w:i/>
+          <w:iCs/>
+          <w:kern w:val="0"/>
+          <w:lang w:eastAsia="sv-SE"/>
+          <w14:ligatures w14:val="none"/>
+        </w:rPr>
+        <w:t xml:space="preserve"> </w:t>
+      </w:r>
+    </w:p>
+    <w:p>
+      <w:pPr>
+        <w:ind w:left="1440"/>
+        <w:rPr>
+          <w:rFonts w:eastAsia="Times New Roman" w:cstheme="minorHAnsi"/>
+          <w:i/>
+          <w:iCs/>
+          <w:kern w:val="0"/>
+          <w:lang w:eastAsia="sv-SE"/>
+          <w14:ligatures w14:val="none"/>
+        </w:rPr>
+      </w:pPr>
+      <w:r>
+        <w:rPr>
+          <w:rFonts w:eastAsia="Times New Roman" w:cstheme="minorHAnsi"/>
+          <w:i/>
+          <w:iCs/>
+          <w:kern w:val="0"/>
+          <w:lang w:eastAsia="sv-SE"/>
+          <w14:ligatures w14:val="none"/>
+        </w:rPr>
+        <w:t xml:space="preserve">Table 2, Classification score for the top performing </w:t>
+      </w:r>
+      <w:proofErr w:type="spellStart"/>
+      <w:r>
+        <w:rPr>
+          <w:rFonts w:eastAsia="Times New Roman" w:cstheme="minorHAnsi"/>
+          <w:i/>
+          <w:iCs/>
+          <w:kern w:val="0"/>
+          <w:lang w:eastAsia="sv-SE"/>
+          <w14:ligatures w14:val="none"/>
+        </w:rPr>
+        <w:t>LightGBM</w:t>
+      </w:r>
+      <w:proofErr w:type="spellEnd"/>
+      <w:r>
+        <w:rPr>
+          <w:rFonts w:eastAsia="Times New Roman" w:cstheme="minorHAnsi"/>
+          <w:i/>
+          <w:iCs/>
+          <w:kern w:val="0"/>
+          <w:lang w:eastAsia="sv-SE"/>
+          <w14:ligatures w14:val="none"/>
+        </w:rPr>
+        <w:t xml:space="preserve"> configuration</w:t>
+      </w:r>
+      <w:r>
+        <w:rPr>
+          <w:rFonts w:eastAsia="Times New Roman" w:cstheme="minorHAnsi"/>
+          <w:i/>
+          <w:iCs/>
+          <w:kern w:val="0"/>
+          <w:lang w:eastAsia="sv-SE"/>
+          <w14:ligatures w14:val="none"/>
+        </w:rPr>
+        <w:t>.</w:t>
+      </w:r>
+    </w:p>
+    <w:p>
+      <w:pPr>
         <w:ind w:left="1440"/>
         <w:rPr>
           <w:rFonts w:ascii="Consolas" w:eastAsia="Times New Roman" w:hAnsi="Consolas" w:cs="Times New Roman"/>
@@ -1781,265 +2302,6 @@
           <w14:ligatures w14:val="none"/>
         </w:rPr>
       </w:pPr>
-      <w:r>
-        <w:rPr>
-          <w:rFonts w:ascii="Consolas" w:eastAsia="Times New Roman" w:hAnsi="Consolas" w:cs="Times New Roman"/>
-          <w:kern w:val="0"/>
-          <w:sz w:val="21"/>
-          <w:szCs w:val="21"/>
-          <w:lang w:eastAsia="sv-SE"/>
-          <w14:ligatures w14:val="none"/>
-        </w:rPr>
-        <w:t xml:space="preserve">               precision    </w:t>
-      </w:r>
-      <w:proofErr w:type="gramStart"/>
-      <w:r>
-        <w:rPr>
-          <w:rFonts w:ascii="Consolas" w:eastAsia="Times New Roman" w:hAnsi="Consolas" w:cs="Times New Roman"/>
-          <w:kern w:val="0"/>
-          <w:sz w:val="21"/>
-          <w:szCs w:val="21"/>
-          <w:lang w:eastAsia="sv-SE"/>
-          <w14:ligatures w14:val="none"/>
-        </w:rPr>
-        <w:t>recall  f</w:t>
-      </w:r>
-      <w:proofErr w:type="gramEnd"/>
-      <w:r>
-        <w:rPr>
-          <w:rFonts w:ascii="Consolas" w:eastAsia="Times New Roman" w:hAnsi="Consolas" w:cs="Times New Roman"/>
-          <w:kern w:val="0"/>
-          <w:sz w:val="21"/>
-          <w:szCs w:val="21"/>
-          <w:lang w:eastAsia="sv-SE"/>
-          <w14:ligatures w14:val="none"/>
-        </w:rPr>
-        <w:t>1-score   support</w:t>
-      </w:r>
-    </w:p>
-    <w:p>
-      <w:pPr>
-        <w:spacing w:after="0" w:line="240" w:lineRule="auto"/>
-        <w:ind w:left="1440"/>
-        <w:rPr>
-          <w:rFonts w:ascii="Consolas" w:eastAsia="Times New Roman" w:hAnsi="Consolas" w:cs="Times New Roman"/>
-          <w:kern w:val="0"/>
-          <w:sz w:val="21"/>
-          <w:szCs w:val="21"/>
-          <w:lang w:eastAsia="sv-SE"/>
-          <w14:ligatures w14:val="none"/>
-        </w:rPr>
-      </w:pPr>
-    </w:p>
-    <w:p>
-      <w:pPr>
-        <w:spacing w:after="0" w:line="240" w:lineRule="auto"/>
-        <w:ind w:left="1440"/>
-        <w:rPr>
-          <w:rFonts w:ascii="Consolas" w:eastAsia="Times New Roman" w:hAnsi="Consolas" w:cs="Times New Roman"/>
-          <w:kern w:val="0"/>
-          <w:sz w:val="21"/>
-          <w:szCs w:val="21"/>
-          <w:lang w:eastAsia="sv-SE"/>
-          <w14:ligatures w14:val="none"/>
-        </w:rPr>
-      </w:pPr>
-      <w:r>
-        <w:rPr>
-          <w:rFonts w:ascii="Consolas" w:eastAsia="Times New Roman" w:hAnsi="Consolas" w:cs="Times New Roman"/>
-          <w:kern w:val="0"/>
-          <w:sz w:val="21"/>
-          <w:szCs w:val="21"/>
-          <w:lang w:eastAsia="sv-SE"/>
-          <w14:ligatures w14:val="none"/>
-        </w:rPr>
-        <w:t xml:space="preserve">           0       0.96      0.94      0.95      7303</w:t>
-      </w:r>
-    </w:p>
-    <w:p>
-      <w:pPr>
-        <w:spacing w:after="0" w:line="240" w:lineRule="auto"/>
-        <w:ind w:left="1440"/>
-        <w:rPr>
-          <w:rFonts w:ascii="Consolas" w:eastAsia="Times New Roman" w:hAnsi="Consolas" w:cs="Times New Roman"/>
-          <w:kern w:val="0"/>
-          <w:sz w:val="21"/>
-          <w:szCs w:val="21"/>
-          <w:lang w:eastAsia="sv-SE"/>
-          <w14:ligatures w14:val="none"/>
-        </w:rPr>
-      </w:pPr>
-      <w:r>
-        <w:rPr>
-          <w:rFonts w:ascii="Consolas" w:eastAsia="Times New Roman" w:hAnsi="Consolas" w:cs="Times New Roman"/>
-          <w:kern w:val="0"/>
-          <w:sz w:val="21"/>
-          <w:szCs w:val="21"/>
-          <w:lang w:eastAsia="sv-SE"/>
-          <w14:ligatures w14:val="none"/>
-        </w:rPr>
-        <w:t xml:space="preserve">           1       0.61      0.67      0.64       935</w:t>
-      </w:r>
-    </w:p>
-    <w:p>
-      <w:pPr>
-        <w:spacing w:after="0" w:line="240" w:lineRule="auto"/>
-        <w:ind w:left="1440"/>
-        <w:rPr>
-          <w:rFonts w:ascii="Consolas" w:eastAsia="Times New Roman" w:hAnsi="Consolas" w:cs="Times New Roman"/>
-          <w:kern w:val="0"/>
-          <w:sz w:val="21"/>
-          <w:szCs w:val="21"/>
-          <w:lang w:eastAsia="sv-SE"/>
-          <w14:ligatures w14:val="none"/>
-        </w:rPr>
-      </w:pPr>
-    </w:p>
-    <w:p>
-      <w:pPr>
-        <w:spacing w:after="0" w:line="240" w:lineRule="auto"/>
-        <w:ind w:left="1440"/>
-        <w:rPr>
-          <w:rFonts w:ascii="Consolas" w:eastAsia="Times New Roman" w:hAnsi="Consolas" w:cs="Times New Roman"/>
-          <w:kern w:val="0"/>
-          <w:sz w:val="21"/>
-          <w:szCs w:val="21"/>
-          <w:lang w:eastAsia="sv-SE"/>
-          <w14:ligatures w14:val="none"/>
-        </w:rPr>
-      </w:pPr>
-      <w:r>
-        <w:rPr>
-          <w:rFonts w:ascii="Consolas" w:eastAsia="Times New Roman" w:hAnsi="Consolas" w:cs="Times New Roman"/>
-          <w:kern w:val="0"/>
-          <w:sz w:val="21"/>
-          <w:szCs w:val="21"/>
-          <w:lang w:eastAsia="sv-SE"/>
-          <w14:ligatures w14:val="none"/>
-        </w:rPr>
-        <w:t xml:space="preserve">    accuracy                           0.91      8238</w:t>
-      </w:r>
-    </w:p>
-    <w:p>
-      <w:pPr>
-        <w:spacing w:after="0" w:line="240" w:lineRule="auto"/>
-        <w:ind w:left="1440"/>
-        <w:rPr>
-          <w:rFonts w:ascii="Consolas" w:eastAsia="Times New Roman" w:hAnsi="Consolas" w:cs="Times New Roman"/>
-          <w:kern w:val="0"/>
-          <w:sz w:val="21"/>
-          <w:szCs w:val="21"/>
-          <w:lang w:eastAsia="sv-SE"/>
-          <w14:ligatures w14:val="none"/>
-        </w:rPr>
-      </w:pPr>
-      <w:r>
-        <w:rPr>
-          <w:rFonts w:ascii="Consolas" w:eastAsia="Times New Roman" w:hAnsi="Consolas" w:cs="Times New Roman"/>
-          <w:kern w:val="0"/>
-          <w:sz w:val="21"/>
-          <w:szCs w:val="21"/>
-          <w:lang w:eastAsia="sv-SE"/>
-          <w14:ligatures w14:val="none"/>
-        </w:rPr>
-        <w:t xml:space="preserve">   macro avg       0.78      0.81      0.79      8238</w:t>
-      </w:r>
-    </w:p>
-    <w:p>
-      <w:pPr>
-        <w:ind w:left="1440"/>
-        <w:rPr>
-          <w:rFonts w:ascii="Consolas" w:eastAsia="Times New Roman" w:hAnsi="Consolas" w:cs="Times New Roman"/>
-          <w:kern w:val="0"/>
-          <w:sz w:val="21"/>
-          <w:szCs w:val="21"/>
-          <w:lang w:eastAsia="sv-SE"/>
-          <w14:ligatures w14:val="none"/>
-        </w:rPr>
-      </w:pPr>
-      <w:r>
-        <w:rPr>
-          <w:rFonts w:ascii="Consolas" w:eastAsia="Times New Roman" w:hAnsi="Consolas" w:cs="Times New Roman"/>
-          <w:kern w:val="0"/>
-          <w:sz w:val="21"/>
-          <w:szCs w:val="21"/>
-          <w:lang w:eastAsia="sv-SE"/>
-          <w14:ligatures w14:val="none"/>
-        </w:rPr>
-        <w:t>weighted avg       0.92      0.91      0.92      8238</w:t>
-      </w:r>
-    </w:p>
-    <w:p>
-      <w:pPr>
-        <w:ind w:left="1440"/>
-        <w:rPr>
-          <w:rFonts w:eastAsia="Times New Roman" w:cstheme="minorHAnsi"/>
-          <w:i/>
-          <w:iCs/>
-          <w:kern w:val="0"/>
-          <w:lang w:eastAsia="sv-SE"/>
-          <w14:ligatures w14:val="none"/>
-        </w:rPr>
-      </w:pPr>
-      <w:r>
-        <w:rPr>
-          <w:rFonts w:eastAsia="Times New Roman" w:cstheme="minorHAnsi"/>
-          <w:i/>
-          <w:iCs/>
-          <w:kern w:val="0"/>
-          <w:lang w:eastAsia="sv-SE"/>
-          <w14:ligatures w14:val="none"/>
-        </w:rPr>
-        <w:t xml:space="preserve">Table 2, Classification score for the top performing </w:t>
-      </w:r>
-      <w:proofErr w:type="spellStart"/>
-      <w:r>
-        <w:rPr>
-          <w:rFonts w:eastAsia="Times New Roman" w:cstheme="minorHAnsi"/>
-          <w:i/>
-          <w:iCs/>
-          <w:kern w:val="0"/>
-          <w:lang w:eastAsia="sv-SE"/>
-          <w14:ligatures w14:val="none"/>
-        </w:rPr>
-        <w:t>LightGBM</w:t>
-      </w:r>
-      <w:proofErr w:type="spellEnd"/>
-      <w:r>
-        <w:rPr>
-          <w:rFonts w:eastAsia="Times New Roman" w:cstheme="minorHAnsi"/>
-          <w:i/>
-          <w:iCs/>
-          <w:kern w:val="0"/>
-          <w:lang w:eastAsia="sv-SE"/>
-          <w14:ligatures w14:val="none"/>
-        </w:rPr>
-        <w:t xml:space="preserve"> configuration</w:t>
-      </w:r>
-      <w:r>
-        <w:rPr>
-          <w:rFonts w:eastAsia="Times New Roman" w:cstheme="minorHAnsi"/>
-          <w:i/>
-          <w:iCs/>
-          <w:kern w:val="0"/>
-          <w:lang w:eastAsia="sv-SE"/>
-          <w14:ligatures w14:val="none"/>
-        </w:rPr>
-        <w:t>.</w:t>
-      </w:r>
-    </w:p>
-    <w:p>
-      <w:pPr>
-        <w:ind w:left="1440"/>
-        <w:rPr>
-          <w:rFonts w:ascii="Consolas" w:eastAsia="Times New Roman" w:hAnsi="Consolas" w:cs="Times New Roman"/>
-          <w:kern w:val="0"/>
-          <w:sz w:val="21"/>
-          <w:szCs w:val="21"/>
-          <w:lang w:eastAsia="sv-SE"/>
-          <w14:ligatures w14:val="none"/>
-        </w:rPr>
-      </w:pPr>
     </w:p>
     <w:p>
       <w:pPr>
@@ -2051,10 +2313,10 @@
         </w:rPr>
         <w:lastRenderedPageBreak/>
         <w:drawing>
-          <wp:inline distT="0" distB="0" distL="0" distR="0" wp14:anchorId="17BACCF1" wp14:editId="16CF029A">
-            <wp:extent cx="4559838" cy="2736850"/>
-            <wp:effectExtent l="0" t="0" r="0" b="6350"/>
-            <wp:docPr id="4" name="Picture 4"/>
+          <wp:inline distT="0" distB="0" distL="0" distR="0" wp14:anchorId="1982C66A" wp14:editId="676DBEBF">
+            <wp:extent cx="4612737" cy="2768600"/>
+            <wp:effectExtent l="0" t="0" r="0" b="0"/>
+            <wp:docPr id="8" name="Picture 8"/>
             <wp:cNvGraphicFramePr>
               <a:graphicFrameLocks xmlns:a="http://schemas.openxmlformats.org/drawingml/2006/main" noChangeAspect="1"/>
             </wp:cNvGraphicFramePr>
@@ -2062,7 +2324,7 @@
               <a:graphicData uri="http://schemas.openxmlformats.org/drawingml/2006/picture">
                 <pic:pic xmlns:pic="http://schemas.openxmlformats.org/drawingml/2006/picture">
                   <pic:nvPicPr>
-                    <pic:cNvPr id="0" name="Picture 12"/>
+                    <pic:cNvPr id="0" name="Picture 4"/>
                     <pic:cNvPicPr>
                       <a:picLocks noChangeAspect="1" noChangeArrowheads="1"/>
                     </pic:cNvPicPr>
@@ -2083,7 +2345,7 @@
                   <pic:spPr bwMode="auto">
                     <a:xfrm>
                       <a:off x="0" y="0"/>
-                      <a:ext cx="4570478" cy="2743236"/>
+                      <a:ext cx="4615352" cy="2770170"/>
                     </a:xfrm>
                     <a:prstGeom prst="rect">
                       <a:avLst/>
@@ -2164,10 +2426,10 @@
           <w:noProof/>
         </w:rPr>
         <w:drawing>
-          <wp:inline distT="0" distB="0" distL="0" distR="0" wp14:anchorId="451D080C" wp14:editId="6C04FF9C">
+          <wp:inline distT="0" distB="0" distL="0" distR="0" wp14:anchorId="0CC0C69B" wp14:editId="541291BC">
             <wp:extent cx="4591577" cy="2755900"/>
             <wp:effectExtent l="0" t="0" r="0" b="6350"/>
-            <wp:docPr id="5" name="Picture 5"/>
+            <wp:docPr id="7" name="Picture 7"/>
             <wp:cNvGraphicFramePr>
               <a:graphicFrameLocks xmlns:a="http://schemas.openxmlformats.org/drawingml/2006/main" noChangeAspect="1"/>
             </wp:cNvGraphicFramePr>
@@ -2175,7 +2437,7 @@
               <a:graphicData uri="http://schemas.openxmlformats.org/drawingml/2006/picture">
                 <pic:pic xmlns:pic="http://schemas.openxmlformats.org/drawingml/2006/picture">
                   <pic:nvPicPr>
-                    <pic:cNvPr id="0" name="Picture 13"/>
+                    <pic:cNvPr id="0" name="Picture 3"/>
                     <pic:cNvPicPr>
                       <a:picLocks noChangeAspect="1" noChangeArrowheads="1"/>
                     </pic:cNvPicPr>
@@ -2196,7 +2458,7 @@
                   <pic:spPr bwMode="auto">
                     <a:xfrm>
                       <a:off x="0" y="0"/>
-                      <a:ext cx="4600758" cy="2761411"/>
+                      <a:ext cx="4595900" cy="2758495"/>
                     </a:xfrm>
                     <a:prstGeom prst="rect">
                       <a:avLst/>
@@ -2356,15 +2618,7 @@
       </w:r>
       <w:proofErr w:type="spellEnd"/>
       <w:r>
-        <w:t xml:space="preserve">” is here the number of trees that are run. Increasing the number of trees </w:t>
-      </w:r>
-      <w:proofErr w:type="gramStart"/>
-      <w:r>
-        <w:t>will  increase</w:t>
-      </w:r>
-      <w:proofErr w:type="gramEnd"/>
-      <w:r>
-        <w:t xml:space="preserve"> the complexity of the model, but it will not overfit, like some other models may</w:t>
+        <w:t>” is here the number of trees that are run. Increasing the number of trees will increase the complexity of the model, but it will not overfit, like some other models may</w:t>
       </w:r>
       <w:r>
         <w:t>,</w:t>
@@ -2422,7 +2676,19 @@
         <w:t xml:space="preserve"> resulted in a model with </w:t>
       </w:r>
       <w:r>
-        <w:t>~91.5% accuracy and ~72.8% ROC AUC.</w:t>
+        <w:t>~</w:t>
+      </w:r>
+      <w:r>
+        <w:t>88.7</w:t>
+      </w:r>
+      <w:r>
+        <w:t>% accuracy and ~</w:t>
+      </w:r>
+      <w:r>
+        <w:t>63.7</w:t>
+      </w:r>
+      <w:r>
+        <w:t>% ROC AUC.</w:t>
       </w:r>
     </w:p>
     <w:p/>
@@ -2601,7 +2867,29 @@
                 <w:lang w:val="sv-SE" w:eastAsia="sv-SE"/>
                 <w14:ligatures w14:val="none"/>
               </w:rPr>
-              <w:t>290</w:t>
+              <w:t>2</w:t>
+            </w:r>
+            <w:r>
+              <w:rPr>
+                <w:rFonts w:ascii="Segoe UI" w:eastAsia="Times New Roman" w:hAnsi="Segoe UI" w:cs="Segoe UI"/>
+                <w:kern w:val="0"/>
+                <w:sz w:val="21"/>
+                <w:szCs w:val="21"/>
+                <w:lang w:val="sv-SE" w:eastAsia="sv-SE"/>
+                <w14:ligatures w14:val="none"/>
+              </w:rPr>
+              <w:t>2</w:t>
+            </w:r>
+            <w:r>
+              <w:rPr>
+                <w:rFonts w:ascii="Segoe UI" w:eastAsia="Times New Roman" w:hAnsi="Segoe UI" w:cs="Segoe UI"/>
+                <w:kern w:val="0"/>
+                <w:sz w:val="21"/>
+                <w:szCs w:val="21"/>
+                <w:lang w:val="sv-SE" w:eastAsia="sv-SE"/>
+                <w14:ligatures w14:val="none"/>
+              </w:rPr>
+              <w:t>0</w:t>
             </w:r>
           </w:p>
         </w:tc>
@@ -2636,7 +2924,15 @@
                 <w:sz w:val="21"/>
                 <w:szCs w:val="21"/>
               </w:rPr>
-              <w:t>0.915028</w:t>
+              <w:t>0.</w:t>
+            </w:r>
+            <w:r>
+              <w:rPr>
+                <w:rFonts w:ascii="Segoe UI" w:hAnsi="Segoe UI" w:cs="Segoe UI"/>
+                <w:sz w:val="21"/>
+                <w:szCs w:val="21"/>
+              </w:rPr>
+              <w:t>886502</w:t>
             </w:r>
           </w:p>
         </w:tc>
@@ -2671,7 +2967,15 @@
                 <w:sz w:val="21"/>
                 <w:szCs w:val="21"/>
               </w:rPr>
-              <w:t>0.728253</w:t>
+              <w:t>0.</w:t>
+            </w:r>
+            <w:r>
+              <w:rPr>
+                <w:rFonts w:ascii="Segoe UI" w:hAnsi="Segoe UI" w:cs="Segoe UI"/>
+                <w:sz w:val="21"/>
+                <w:szCs w:val="21"/>
+              </w:rPr>
+              <w:t>636621</w:t>
             </w:r>
           </w:p>
         </w:tc>
@@ -2711,7 +3015,7 @@
                 <w:lang w:val="sv-SE" w:eastAsia="sv-SE"/>
                 <w14:ligatures w14:val="none"/>
               </w:rPr>
-              <w:t>330</w:t>
+              <w:t>170</w:t>
             </w:r>
           </w:p>
         </w:tc>
@@ -2746,7 +3050,15 @@
                 <w:sz w:val="21"/>
                 <w:szCs w:val="21"/>
               </w:rPr>
-              <w:t>0.914785</w:t>
+              <w:t>0.</w:t>
+            </w:r>
+            <w:r>
+              <w:rPr>
+                <w:rFonts w:ascii="Segoe UI" w:hAnsi="Segoe UI" w:cs="Segoe UI"/>
+                <w:sz w:val="21"/>
+                <w:szCs w:val="21"/>
+              </w:rPr>
+              <w:t>886380</w:t>
             </w:r>
           </w:p>
         </w:tc>
@@ -2781,7 +3093,15 @@
                 <w:sz w:val="21"/>
                 <w:szCs w:val="21"/>
               </w:rPr>
-              <w:t>0.727184</w:t>
+              <w:t>0.</w:t>
+            </w:r>
+            <w:r>
+              <w:rPr>
+                <w:rFonts w:ascii="Segoe UI" w:hAnsi="Segoe UI" w:cs="Segoe UI"/>
+                <w:sz w:val="21"/>
+                <w:szCs w:val="21"/>
+              </w:rPr>
+              <w:t>636553</w:t>
             </w:r>
           </w:p>
         </w:tc>
@@ -2821,7 +3141,7 @@
                 <w:lang w:val="sv-SE" w:eastAsia="sv-SE"/>
                 <w14:ligatures w14:val="none"/>
               </w:rPr>
-              <w:t>285</w:t>
+              <w:t>200</w:t>
             </w:r>
           </w:p>
         </w:tc>
@@ -2856,7 +3176,15 @@
                 <w:sz w:val="21"/>
                 <w:szCs w:val="21"/>
               </w:rPr>
-              <w:t>0.914785</w:t>
+              <w:t>0.</w:t>
+            </w:r>
+            <w:r>
+              <w:rPr>
+                <w:rFonts w:ascii="Segoe UI" w:hAnsi="Segoe UI" w:cs="Segoe UI"/>
+                <w:sz w:val="21"/>
+                <w:szCs w:val="21"/>
+              </w:rPr>
+              <w:t>886259</w:t>
             </w:r>
           </w:p>
         </w:tc>
@@ -2891,7 +3219,15 @@
                 <w:sz w:val="21"/>
                 <w:szCs w:val="21"/>
               </w:rPr>
-              <w:t>0.728116</w:t>
+              <w:t>0.</w:t>
+            </w:r>
+            <w:r>
+              <w:rPr>
+                <w:rFonts w:ascii="Segoe UI" w:hAnsi="Segoe UI" w:cs="Segoe UI"/>
+                <w:sz w:val="21"/>
+                <w:szCs w:val="21"/>
+              </w:rPr>
+              <w:t>636967</w:t>
             </w:r>
           </w:p>
         </w:tc>
@@ -2931,7 +3267,7 @@
                 <w:lang w:val="sv-SE" w:eastAsia="sv-SE"/>
                 <w14:ligatures w14:val="none"/>
               </w:rPr>
-              <w:t>295</w:t>
+              <w:t>180</w:t>
             </w:r>
           </w:p>
         </w:tc>
@@ -2966,7 +3302,15 @@
                 <w:sz w:val="21"/>
                 <w:szCs w:val="21"/>
               </w:rPr>
-              <w:t>0.914664</w:t>
+              <w:t>0.</w:t>
+            </w:r>
+            <w:r>
+              <w:rPr>
+                <w:rFonts w:ascii="Segoe UI" w:hAnsi="Segoe UI" w:cs="Segoe UI"/>
+                <w:sz w:val="21"/>
+                <w:szCs w:val="21"/>
+              </w:rPr>
+              <w:t>886259</w:t>
             </w:r>
           </w:p>
         </w:tc>
@@ -3001,7 +3345,15 @@
                 <w:sz w:val="21"/>
                 <w:szCs w:val="21"/>
               </w:rPr>
-              <w:t>0.728514</w:t>
+              <w:t>0.</w:t>
+            </w:r>
+            <w:r>
+              <w:rPr>
+                <w:rFonts w:ascii="Segoe UI" w:hAnsi="Segoe UI" w:cs="Segoe UI"/>
+                <w:sz w:val="21"/>
+                <w:szCs w:val="21"/>
+              </w:rPr>
+              <w:t>636484</w:t>
             </w:r>
           </w:p>
         </w:tc>
@@ -3041,7 +3393,7 @@
                 <w:lang w:val="sv-SE" w:eastAsia="sv-SE"/>
                 <w14:ligatures w14:val="none"/>
               </w:rPr>
-              <w:t>265</w:t>
+              <w:t>210</w:t>
             </w:r>
           </w:p>
         </w:tc>
@@ -3076,7 +3428,15 @@
                 <w:sz w:val="21"/>
                 <w:szCs w:val="21"/>
               </w:rPr>
-              <w:t>0.914542</w:t>
+              <w:t>0.</w:t>
+            </w:r>
+            <w:r>
+              <w:rPr>
+                <w:rFonts w:ascii="Segoe UI" w:hAnsi="Segoe UI" w:cs="Segoe UI"/>
+                <w:sz w:val="21"/>
+                <w:szCs w:val="21"/>
+              </w:rPr>
+              <w:t>886137</w:t>
             </w:r>
           </w:p>
         </w:tc>
@@ -3111,7 +3471,15 @@
                 <w:sz w:val="21"/>
                 <w:szCs w:val="21"/>
               </w:rPr>
-              <w:t>0.726580</w:t>
+              <w:t>0.</w:t>
+            </w:r>
+            <w:r>
+              <w:rPr>
+                <w:rFonts w:ascii="Segoe UI" w:hAnsi="Segoe UI" w:cs="Segoe UI"/>
+                <w:sz w:val="21"/>
+                <w:szCs w:val="21"/>
+              </w:rPr>
+              <w:t>635934</w:t>
             </w:r>
           </w:p>
         </w:tc>
@@ -3175,207 +3543,142 @@
     <w:p/>
     <w:p>
       <w:pPr>
-        <w:spacing w:after="0" w:line="240" w:lineRule="auto"/>
+        <w:spacing w:after="0"/>
         <w:ind w:left="1440"/>
         <w:rPr>
-          <w:rFonts w:ascii="Consolas" w:eastAsia="Times New Roman" w:hAnsi="Consolas" w:cs="Times New Roman"/>
-          <w:kern w:val="0"/>
+          <w:rFonts w:ascii="Consolas" w:hAnsi="Consolas"/>
           <w:sz w:val="21"/>
           <w:szCs w:val="21"/>
-          <w:lang w:eastAsia="sv-SE"/>
-          <w14:ligatures w14:val="none"/>
         </w:rPr>
       </w:pPr>
       <w:r>
         <w:rPr>
-          <w:rFonts w:ascii="Consolas" w:eastAsia="Times New Roman" w:hAnsi="Consolas" w:cs="Times New Roman"/>
-          <w:kern w:val="0"/>
+          <w:rFonts w:ascii="Consolas" w:hAnsi="Consolas"/>
           <w:sz w:val="21"/>
           <w:szCs w:val="21"/>
-          <w:lang w:eastAsia="sv-SE"/>
-          <w14:ligatures w14:val="none"/>
         </w:rPr>
         <w:t xml:space="preserve">               precision    </w:t>
       </w:r>
       <w:proofErr w:type="gramStart"/>
       <w:r>
         <w:rPr>
-          <w:rFonts w:ascii="Consolas" w:eastAsia="Times New Roman" w:hAnsi="Consolas" w:cs="Times New Roman"/>
-          <w:kern w:val="0"/>
+          <w:rFonts w:ascii="Consolas" w:hAnsi="Consolas"/>
           <w:sz w:val="21"/>
           <w:szCs w:val="21"/>
-          <w:lang w:eastAsia="sv-SE"/>
-          <w14:ligatures w14:val="none"/>
         </w:rPr>
         <w:t>recall  f</w:t>
       </w:r>
       <w:proofErr w:type="gramEnd"/>
       <w:r>
         <w:rPr>
-          <w:rFonts w:ascii="Consolas" w:eastAsia="Times New Roman" w:hAnsi="Consolas" w:cs="Times New Roman"/>
-          <w:kern w:val="0"/>
+          <w:rFonts w:ascii="Consolas" w:hAnsi="Consolas"/>
           <w:sz w:val="21"/>
           <w:szCs w:val="21"/>
-          <w:lang w:eastAsia="sv-SE"/>
-          <w14:ligatures w14:val="none"/>
         </w:rPr>
         <w:t>1-score   support</w:t>
       </w:r>
     </w:p>
     <w:p>
       <w:pPr>
-        <w:spacing w:after="0" w:line="240" w:lineRule="auto"/>
+        <w:spacing w:after="0"/>
         <w:ind w:left="1440"/>
         <w:rPr>
-          <w:rFonts w:ascii="Consolas" w:eastAsia="Times New Roman" w:hAnsi="Consolas" w:cs="Times New Roman"/>
-          <w:kern w:val="0"/>
+          <w:rFonts w:ascii="Consolas" w:hAnsi="Consolas"/>
           <w:sz w:val="21"/>
           <w:szCs w:val="21"/>
-          <w:lang w:eastAsia="sv-SE"/>
-          <w14:ligatures w14:val="none"/>
         </w:rPr>
       </w:pPr>
     </w:p>
     <w:p>
       <w:pPr>
-        <w:spacing w:after="0" w:line="240" w:lineRule="auto"/>
+        <w:spacing w:after="0"/>
         <w:ind w:left="1440"/>
         <w:rPr>
-          <w:rFonts w:ascii="Consolas" w:eastAsia="Times New Roman" w:hAnsi="Consolas" w:cs="Times New Roman"/>
-          <w:kern w:val="0"/>
+          <w:rFonts w:ascii="Consolas" w:hAnsi="Consolas"/>
           <w:sz w:val="21"/>
           <w:szCs w:val="21"/>
-          <w:lang w:eastAsia="sv-SE"/>
-          <w14:ligatures w14:val="none"/>
         </w:rPr>
       </w:pPr>
       <w:r>
         <w:rPr>
-          <w:rFonts w:ascii="Consolas" w:eastAsia="Times New Roman" w:hAnsi="Consolas" w:cs="Times New Roman"/>
-          <w:kern w:val="0"/>
+          <w:rFonts w:ascii="Consolas" w:hAnsi="Consolas"/>
           <w:sz w:val="21"/>
           <w:szCs w:val="21"/>
-          <w:lang w:eastAsia="sv-SE"/>
-          <w14:ligatures w14:val="none"/>
-        </w:rPr>
-        <w:t xml:space="preserve">           0       0.94      0.97      0.95      7303</w:t>
+        </w:rPr>
+        <w:t xml:space="preserve">           0       0.92      0.96      0.94      7330</w:t>
       </w:r>
     </w:p>
     <w:p>
       <w:pPr>
-        <w:spacing w:after="0" w:line="240" w:lineRule="auto"/>
+        <w:spacing w:after="0"/>
         <w:ind w:left="1440"/>
         <w:rPr>
-          <w:rFonts w:ascii="Consolas" w:eastAsia="Times New Roman" w:hAnsi="Consolas" w:cs="Times New Roman"/>
-          <w:kern w:val="0"/>
+          <w:rFonts w:ascii="Consolas" w:hAnsi="Consolas"/>
           <w:sz w:val="21"/>
           <w:szCs w:val="21"/>
-          <w:lang w:eastAsia="sv-SE"/>
-          <w14:ligatures w14:val="none"/>
         </w:rPr>
       </w:pPr>
       <w:r>
         <w:rPr>
-          <w:rFonts w:ascii="Consolas" w:eastAsia="Times New Roman" w:hAnsi="Consolas" w:cs="Times New Roman"/>
-          <w:kern w:val="0"/>
+          <w:rFonts w:ascii="Consolas" w:hAnsi="Consolas"/>
           <w:sz w:val="21"/>
           <w:szCs w:val="21"/>
-          <w:lang w:eastAsia="sv-SE"/>
-          <w14:ligatures w14:val="none"/>
-        </w:rPr>
-        <w:t xml:space="preserve">           1       0.67      0.49      0.57       935</w:t>
+        </w:rPr>
+        <w:t xml:space="preserve">           1       0.48      0.32      0.38       908</w:t>
       </w:r>
     </w:p>
     <w:p>
       <w:pPr>
-        <w:spacing w:after="0" w:line="240" w:lineRule="auto"/>
+        <w:spacing w:after="0"/>
         <w:ind w:left="1440"/>
         <w:rPr>
-          <w:rFonts w:ascii="Consolas" w:eastAsia="Times New Roman" w:hAnsi="Consolas" w:cs="Times New Roman"/>
-          <w:kern w:val="0"/>
+          <w:rFonts w:ascii="Consolas" w:hAnsi="Consolas"/>
           <w:sz w:val="21"/>
           <w:szCs w:val="21"/>
-          <w:lang w:eastAsia="sv-SE"/>
-          <w14:ligatures w14:val="none"/>
         </w:rPr>
       </w:pPr>
     </w:p>
     <w:p>
       <w:pPr>
-        <w:spacing w:after="0" w:line="240" w:lineRule="auto"/>
+        <w:spacing w:after="0"/>
         <w:ind w:left="1440"/>
         <w:rPr>
-          <w:rFonts w:ascii="Consolas" w:eastAsia="Times New Roman" w:hAnsi="Consolas" w:cs="Times New Roman"/>
-          <w:kern w:val="0"/>
+          <w:rFonts w:ascii="Consolas" w:hAnsi="Consolas"/>
           <w:sz w:val="21"/>
           <w:szCs w:val="21"/>
-          <w:lang w:eastAsia="sv-SE"/>
-          <w14:ligatures w14:val="none"/>
         </w:rPr>
       </w:pPr>
       <w:r>
         <w:rPr>
-          <w:rFonts w:ascii="Consolas" w:eastAsia="Times New Roman" w:hAnsi="Consolas" w:cs="Times New Roman"/>
-          <w:kern w:val="0"/>
+          <w:rFonts w:ascii="Consolas" w:hAnsi="Consolas"/>
           <w:sz w:val="21"/>
           <w:szCs w:val="21"/>
-          <w:lang w:eastAsia="sv-SE"/>
-          <w14:ligatures w14:val="none"/>
-        </w:rPr>
-        <w:t xml:space="preserve">    accuracy                           0.92      8238</w:t>
+        </w:rPr>
+        <w:t xml:space="preserve">    accuracy                           0.89      8238</w:t>
       </w:r>
     </w:p>
     <w:p>
       <w:pPr>
-        <w:spacing w:after="0" w:line="240" w:lineRule="auto"/>
+        <w:spacing w:after="0"/>
         <w:ind w:left="1440"/>
         <w:rPr>
-          <w:rFonts w:ascii="Consolas" w:eastAsia="Times New Roman" w:hAnsi="Consolas" w:cs="Times New Roman"/>
-          <w:kern w:val="0"/>
+          <w:rFonts w:ascii="Consolas" w:hAnsi="Consolas"/>
           <w:sz w:val="21"/>
           <w:szCs w:val="21"/>
-          <w:lang w:eastAsia="sv-SE"/>
-          <w14:ligatures w14:val="none"/>
         </w:rPr>
       </w:pPr>
       <w:r>
         <w:rPr>
-          <w:rFonts w:ascii="Consolas" w:eastAsia="Times New Roman" w:hAnsi="Consolas" w:cs="Times New Roman"/>
-          <w:kern w:val="0"/>
+          <w:rFonts w:ascii="Consolas" w:hAnsi="Consolas"/>
           <w:sz w:val="21"/>
           <w:szCs w:val="21"/>
-          <w:lang w:eastAsia="sv-SE"/>
-          <w14:ligatures w14:val="none"/>
-        </w:rPr>
-        <w:t xml:space="preserve">   macro avg       0.81      0.73      0.76      8238</w:t>
+        </w:rPr>
+        <w:t xml:space="preserve">   macro avg       0.70      0.64      0.66      8238</w:t>
       </w:r>
     </w:p>
     <w:p>
       <w:pPr>
-        <w:ind w:left="1440"/>
-        <w:rPr>
-          <w:rFonts w:ascii="Consolas" w:eastAsia="Times New Roman" w:hAnsi="Consolas" w:cs="Times New Roman"/>
-          <w:kern w:val="0"/>
-          <w:sz w:val="21"/>
-          <w:szCs w:val="21"/>
-          <w:lang w:eastAsia="sv-SE"/>
-          <w14:ligatures w14:val="none"/>
-        </w:rPr>
-      </w:pPr>
-      <w:r>
-        <w:rPr>
-          <w:rFonts w:ascii="Consolas" w:eastAsia="Times New Roman" w:hAnsi="Consolas" w:cs="Times New Roman"/>
-          <w:kern w:val="0"/>
-          <w:sz w:val="21"/>
-          <w:szCs w:val="21"/>
-          <w:lang w:eastAsia="sv-SE"/>
-          <w14:ligatures w14:val="none"/>
-        </w:rPr>
-        <w:t>weighted avg       0.91      0.92      0.91      8238</w:t>
-      </w:r>
-    </w:p>
-    <w:p>
-      <w:pPr>
+        <w:spacing w:after="0"/>
         <w:ind w:left="1440"/>
         <w:rPr>
           <w:rFonts w:eastAsia="Times New Roman" w:cstheme="minorHAnsi"/>
@@ -3388,6 +3691,14 @@
       </w:pPr>
       <w:r>
         <w:rPr>
+          <w:rFonts w:ascii="Consolas" w:hAnsi="Consolas"/>
+          <w:sz w:val="21"/>
+          <w:szCs w:val="21"/>
+        </w:rPr>
+        <w:t>weighted avg       0.87      0.89      0.88      8238</w:t>
+      </w:r>
+      <w:r>
+        <w:rPr>
           <w:rFonts w:eastAsia="Times New Roman" w:cstheme="minorHAnsi"/>
           <w:i/>
           <w:iCs/>
@@ -3395,9 +3706,12 @@
           <w:lang w:eastAsia="sv-SE"/>
           <w14:ligatures w14:val="none"/>
         </w:rPr>
-        <w:t xml:space="preserve">Table </w:t>
-      </w:r>
-      <w:r>
+        <w:t xml:space="preserve"> </w:t>
+      </w:r>
+    </w:p>
+    <w:p>
+      <w:pPr>
+        <w:ind w:left="1440"/>
         <w:rPr>
           <w:rFonts w:eastAsia="Times New Roman" w:cstheme="minorHAnsi"/>
           <w:i/>
@@ -3406,8 +3720,7 @@
           <w:lang w:eastAsia="sv-SE"/>
           <w14:ligatures w14:val="none"/>
         </w:rPr>
-        <w:t>4</w:t>
-      </w:r>
+      </w:pPr>
       <w:r>
         <w:rPr>
           <w:rFonts w:eastAsia="Times New Roman" w:cstheme="minorHAnsi"/>
@@ -3417,17 +3730,8 @@
           <w:lang w:eastAsia="sv-SE"/>
           <w14:ligatures w14:val="none"/>
         </w:rPr>
-        <w:t xml:space="preserve">, Classification score for the top performing </w:t>
-      </w:r>
-      <w:proofErr w:type="spellStart"/>
-      <w:r>
-        <w:rPr>
-          <w:i/>
-          <w:iCs/>
-        </w:rPr>
-        <w:t>RandomForestClassifier</w:t>
-      </w:r>
-      <w:proofErr w:type="spellEnd"/>
+        <w:t xml:space="preserve">Table </w:t>
+      </w:r>
       <w:r>
         <w:rPr>
           <w:rFonts w:eastAsia="Times New Roman" w:cstheme="minorHAnsi"/>
@@ -3437,7 +3741,7 @@
           <w:lang w:eastAsia="sv-SE"/>
           <w14:ligatures w14:val="none"/>
         </w:rPr>
-        <w:t xml:space="preserve"> </w:t>
+        <w:t>4</w:t>
       </w:r>
       <w:r>
         <w:rPr>
@@ -3448,8 +3752,17 @@
           <w:lang w:eastAsia="sv-SE"/>
           <w14:ligatures w14:val="none"/>
         </w:rPr>
-        <w:t>configuration</w:t>
-      </w:r>
+        <w:t xml:space="preserve">, Classification score for the top performing </w:t>
+      </w:r>
+      <w:proofErr w:type="spellStart"/>
+      <w:r>
+        <w:rPr>
+          <w:i/>
+          <w:iCs/>
+        </w:rPr>
+        <w:t>RandomForestClassifier</w:t>
+      </w:r>
+      <w:proofErr w:type="spellEnd"/>
       <w:r>
         <w:rPr>
           <w:rFonts w:eastAsia="Times New Roman" w:cstheme="minorHAnsi"/>
@@ -3459,6 +3772,17 @@
           <w:lang w:eastAsia="sv-SE"/>
           <w14:ligatures w14:val="none"/>
         </w:rPr>
+        <w:t xml:space="preserve"> configuration</w:t>
+      </w:r>
+      <w:r>
+        <w:rPr>
+          <w:rFonts w:eastAsia="Times New Roman" w:cstheme="minorHAnsi"/>
+          <w:i/>
+          <w:iCs/>
+          <w:kern w:val="0"/>
+          <w:lang w:eastAsia="sv-SE"/>
+          <w14:ligatures w14:val="none"/>
+        </w:rPr>
         <w:t>.</w:t>
       </w:r>
     </w:p>
@@ -3492,10 +3816,10 @@
           <w14:ligatures w14:val="none"/>
         </w:rPr>
         <w:drawing>
-          <wp:inline distT="0" distB="0" distL="0" distR="0" wp14:anchorId="7FB98020" wp14:editId="2EAD3DE4">
-            <wp:extent cx="4432882" cy="2660650"/>
-            <wp:effectExtent l="0" t="0" r="6350" b="6350"/>
-            <wp:docPr id="6" name="Picture 6"/>
+          <wp:inline distT="0" distB="0" distL="0" distR="0" wp14:anchorId="03A46D63" wp14:editId="24BF259C">
+            <wp:extent cx="4242448" cy="2546350"/>
+            <wp:effectExtent l="0" t="0" r="5715" b="6350"/>
+            <wp:docPr id="9" name="Picture 9"/>
             <wp:cNvGraphicFramePr>
               <a:graphicFrameLocks xmlns:a="http://schemas.openxmlformats.org/drawingml/2006/main" noChangeAspect="1"/>
             </wp:cNvGraphicFramePr>
@@ -3503,7 +3827,7 @@
               <a:graphicData uri="http://schemas.openxmlformats.org/drawingml/2006/picture">
                 <pic:pic xmlns:pic="http://schemas.openxmlformats.org/drawingml/2006/picture">
                   <pic:nvPicPr>
-                    <pic:cNvPr id="0" name="Picture 14"/>
+                    <pic:cNvPr id="0" name="Picture 5"/>
                     <pic:cNvPicPr>
                       <a:picLocks noChangeAspect="1" noChangeArrowheads="1"/>
                     </pic:cNvPicPr>
@@ -3524,7 +3848,7 @@
                   <pic:spPr bwMode="auto">
                     <a:xfrm>
                       <a:off x="0" y="0"/>
-                      <a:ext cx="4450000" cy="2670925"/>
+                      <a:ext cx="4247838" cy="2549585"/>
                     </a:xfrm>
                     <a:prstGeom prst="rect">
                       <a:avLst/>
@@ -3554,44 +3878,23 @@
           <w:i/>
           <w:iCs/>
         </w:rPr>
-        <w:t xml:space="preserve">Image </w:t>
-      </w:r>
+        <w:t>Image 4, The performance for each step of “</w:t>
+      </w:r>
+      <w:proofErr w:type="spellStart"/>
       <w:r>
         <w:rPr>
           <w:i/>
           <w:iCs/>
         </w:rPr>
-        <w:t>4</w:t>
-      </w:r>
+        <w:t>n_estimators</w:t>
+      </w:r>
+      <w:proofErr w:type="spellEnd"/>
       <w:r>
         <w:rPr>
           <w:i/>
           <w:iCs/>
         </w:rPr>
-        <w:t>, The performance for each step of “</w:t>
-      </w:r>
-      <w:proofErr w:type="spellStart"/>
-      <w:r>
-        <w:rPr>
-          <w:i/>
-          <w:iCs/>
-        </w:rPr>
-        <w:t>n_estimators</w:t>
-      </w:r>
-      <w:proofErr w:type="spellEnd"/>
-      <w:r>
-        <w:rPr>
-          <w:i/>
-          <w:iCs/>
-        </w:rPr>
-        <w:t>”</w:t>
-      </w:r>
-      <w:r>
-        <w:rPr>
-          <w:i/>
-          <w:iCs/>
-        </w:rPr>
-        <w:t>.</w:t>
+        <w:t>”.</w:t>
       </w:r>
     </w:p>
     <w:p/>
@@ -3614,10 +3917,34 @@
       </w:r>
       <w:proofErr w:type="spellEnd"/>
       <w:r>
-        <w:t>, but which may not be relevant with the difference of only 0.2%</w:t>
-      </w:r>
-      <w:r>
-        <w:t>. The main difference in the performance of the models was in the ROC AUC with a difference over 20%.</w:t>
+        <w:t xml:space="preserve">, but which may not </w:t>
+      </w:r>
+      <w:r>
+        <w:t xml:space="preserve">have a big impact </w:t>
+      </w:r>
+      <w:r>
+        <w:t xml:space="preserve">with </w:t>
+      </w:r>
+      <w:r>
+        <w:t>a</w:t>
+      </w:r>
+      <w:r>
+        <w:t xml:space="preserve"> difference of only </w:t>
+      </w:r>
+      <w:r>
+        <w:t>1</w:t>
+      </w:r>
+      <w:r>
+        <w:t>%</w:t>
+      </w:r>
+      <w:r>
+        <w:t xml:space="preserve">. The main difference in the performance of the models was in the ROC AUC with a difference over </w:t>
+      </w:r>
+      <w:r>
+        <w:t>12</w:t>
+      </w:r>
+      <w:r>
+        <w:t>%.</w:t>
       </w:r>
       <w:r>
         <w:t xml:space="preserve"> This implies that at the standard threshold of 0.5 both models are equal in performance. But if the threshold would need to be adjusted for some application, such as if there is a priority to avoid false positives or false negatives, then the </w:t>
@@ -3633,63 +3960,25 @@
     </w:p>
     <w:p>
       <w:r>
-        <w:t xml:space="preserve">There may however be room for improvement for </w:t>
+        <w:t xml:space="preserve">It could be argued that other parameters could be selected for the </w:t>
       </w:r>
       <w:proofErr w:type="spellStart"/>
       <w:r>
-        <w:t>RandomForestClassifier</w:t>
+        <w:t>LightGBM</w:t>
       </w:r>
       <w:proofErr w:type="spellEnd"/>
       <w:r>
-        <w:t xml:space="preserve">, as having a high number of variables with few significant variables may cause poor performance. </w:t>
-      </w:r>
-      <w:sdt>
-        <w:sdtPr>
-          <w:id w:val="455068684"/>
-          <w:citation/>
-        </w:sdtPr>
-        <w:sdtContent>
-          <w:r>
-            <w:fldChar w:fldCharType="begin"/>
-          </w:r>
-          <w:r>
-            <w:instrText xml:space="preserve"> CITATION Tre08 \l 1053 </w:instrText>
-          </w:r>
-          <w:r>
-            <w:fldChar w:fldCharType="separate"/>
-          </w:r>
-          <w:r>
-            <w:rPr>
-              <w:noProof/>
-            </w:rPr>
-            <w:t>(Hastie, Tibshirani, &amp; Friedman, 2008)</w:t>
-          </w:r>
-          <w:r>
-            <w:fldChar w:fldCharType="end"/>
-          </w:r>
-        </w:sdtContent>
-      </w:sdt>
-      <w:r>
-        <w:t xml:space="preserve"> In the correlation analysis there were </w:t>
-      </w:r>
-      <w:proofErr w:type="gramStart"/>
-      <w:r>
-        <w:t>a number of</w:t>
-      </w:r>
-      <w:proofErr w:type="gramEnd"/>
-      <w:r>
-        <w:t xml:space="preserve"> features that had no, or barely any correlation with the target column. If these were removed the performance could possibly improve. </w:t>
-      </w:r>
-    </w:p>
-    <w:p>
-      <w:r>
-        <w:t xml:space="preserve">The project was overall straightforward with no unexpected elements. I was largely able to draw on previous experience to complete this </w:t>
-      </w:r>
-      <w:r>
-        <w:t>project.</w:t>
-      </w:r>
-    </w:p>
-    <w:p/>
+        <w:t xml:space="preserve"> model, if instead prioritizing the ROC AUC. With a different configuration the </w:t>
+      </w:r>
+      <w:r>
+        <w:t>ROC AUC improved a significant amount, while losing a bit of accuracy. Depending on the use case this could be the preferred configuration, but since the requirements for this project were stated in terms of the accuracy the configuration with the best accuracy performance was presented.</w:t>
+      </w:r>
+    </w:p>
+    <w:p>
+      <w:r>
+        <w:t>Although the models meet the overall accuracy requirement here is an imbalance in the accuracy for different classes, with a negative outcome being easier to predict. This could however still prove to be valuable in business decisions as being able to predict a negative outcome with good accuracy could potentially save a lot of time and effort by filtering down the potential targets for the campaign, even though the model can’t accurately predict the actual positive outcomes.</w:t>
+      </w:r>
+    </w:p>
     <w:p>
       <w:r>
         <w:br w:type="page"/>
@@ -3697,20 +3986,18 @@
     </w:p>
     <w:sdt>
       <w:sdtPr>
+        <w:rPr>
+          <w:rFonts w:asciiTheme="minorHAnsi" w:eastAsiaTheme="minorHAnsi" w:hAnsiTheme="minorHAnsi" w:cstheme="minorBidi"/>
+          <w:color w:val="auto"/>
+          <w:sz w:val="22"/>
+          <w:szCs w:val="22"/>
+        </w:rPr>
         <w:id w:val="-761686591"/>
         <w:docPartObj>
           <w:docPartGallery w:val="Bibliographies"/>
           <w:docPartUnique/>
         </w:docPartObj>
       </w:sdtPr>
-      <w:sdtEndPr>
-        <w:rPr>
-          <w:rFonts w:asciiTheme="minorHAnsi" w:eastAsiaTheme="minorHAnsi" w:hAnsiTheme="minorHAnsi" w:cstheme="minorBidi"/>
-          <w:color w:val="auto"/>
-          <w:sz w:val="22"/>
-          <w:szCs w:val="22"/>
-        </w:rPr>
-      </w:sdtEndPr>
       <w:sdtContent>
         <w:p>
           <w:pPr>
@@ -3789,6 +4076,29 @@
                   <w:noProof/>
                 </w:rPr>
                 <w:t>. (2023). Retrieved from https://lightgbm.readthedocs.io/en/stable/</w:t>
+              </w:r>
+            </w:p>
+            <w:p>
+              <w:pPr>
+                <w:pStyle w:val="Bibliography"/>
+                <w:ind w:left="720" w:hanging="720"/>
+                <w:rPr>
+                  <w:noProof/>
+                </w:rPr>
+              </w:pPr>
+              <w:r>
+                <w:rPr>
+                  <w:i/>
+                  <w:iCs/>
+                  <w:noProof/>
+                </w:rPr>
+                <w:t>Matplotlib Documentation</w:t>
+              </w:r>
+              <w:r>
+                <w:rPr>
+                  <w:noProof/>
+                </w:rPr>
+                <w:t>. (2023). Retrieved from https://matplotlib.org/</w:t>
               </w:r>
             </w:p>
             <w:p>
@@ -4757,11 +5067,20 @@
     <b:URL>https://lightgbm.readthedocs.io/en/stable/</b:URL>
     <b:RefOrder>3</b:RefOrder>
   </b:Source>
+  <b:Source>
+    <b:Tag>Mat</b:Tag>
+    <b:SourceType>InternetSite</b:SourceType>
+    <b:Guid>{7378E6D8-6D8B-4AD6-A732-E600056D5022}</b:Guid>
+    <b:URL>https://matplotlib.org/</b:URL>
+    <b:Year>2023</b:Year>
+    <b:Title>Matplotlib Documentation</b:Title>
+    <b:RefOrder>5</b:RefOrder>
+  </b:Source>
 </b:Sources>
 </file>
 
 <file path=customXml/itemProps1.xml><?xml version="1.0" encoding="utf-8"?>
-<ds:datastoreItem xmlns:ds="http://schemas.openxmlformats.org/officeDocument/2006/customXml" ds:itemID="{6C8BF1CD-8DCA-4249-B308-D5500D819844}">
+<ds:datastoreItem xmlns:ds="http://schemas.openxmlformats.org/officeDocument/2006/customXml" ds:itemID="{D174E04C-212F-4454-9865-1A4507B7077D}">
   <ds:schemaRefs>
     <ds:schemaRef ds:uri="http://schemas.openxmlformats.org/officeDocument/2006/bibliography"/>
   </ds:schemaRefs>

</xml_diff>